<commit_message>
Added Diagrams and Design Documents
</commit_message>
<xml_diff>
--- a/Ohmnilabs/Design Documents/System Architecture Design Document.docx
+++ b/Ohmnilabs/Design Documents/System Architecture Design Document.docx
@@ -64,6 +64,42 @@
       <w:pPr>
         <w:pStyle w:val="ListParagraph"/>
         <w:numPr>
+          <w:ilvl w:val="2"/>
+          <w:numId w:val="1"/>
+        </w:numPr>
+      </w:pPr>
+      <w:r>
+        <w:t>TCP Endpoint</w:t>
+      </w:r>
+    </w:p>
+    <w:p>
+      <w:pPr>
+        <w:pStyle w:val="ListParagraph"/>
+        <w:numPr>
+          <w:ilvl w:val="2"/>
+          <w:numId w:val="1"/>
+        </w:numPr>
+      </w:pPr>
+      <w:r>
+        <w:t>TB Control Node</w:t>
+      </w:r>
+    </w:p>
+    <w:p>
+      <w:pPr>
+        <w:pStyle w:val="ListParagraph"/>
+        <w:numPr>
+          <w:ilvl w:val="2"/>
+          <w:numId w:val="1"/>
+        </w:numPr>
+      </w:pPr>
+      <w:r>
+        <w:t>TB Messages</w:t>
+      </w:r>
+    </w:p>
+    <w:p>
+      <w:pPr>
+        <w:pStyle w:val="ListParagraph"/>
+        <w:numPr>
           <w:ilvl w:val="1"/>
           <w:numId w:val="1"/>
         </w:numPr>
@@ -76,6 +112,358 @@
       <w:pPr>
         <w:pStyle w:val="ListParagraph"/>
         <w:numPr>
+          <w:ilvl w:val="2"/>
+          <w:numId w:val="1"/>
+        </w:numPr>
+      </w:pPr>
+      <w:r>
+        <w:t>ROS TCP Connector</w:t>
+      </w:r>
+    </w:p>
+    <w:p>
+      <w:pPr>
+        <w:pStyle w:val="ListParagraph"/>
+        <w:numPr>
+          <w:ilvl w:val="2"/>
+          <w:numId w:val="1"/>
+        </w:numPr>
+      </w:pPr>
+      <w:r>
+        <w:t>ROS Visualization Suite</w:t>
+      </w:r>
+    </w:p>
+    <w:p>
+      <w:pPr>
+        <w:pStyle w:val="ListParagraph"/>
+        <w:numPr>
+          <w:ilvl w:val="2"/>
+          <w:numId w:val="1"/>
+        </w:numPr>
+      </w:pPr>
+      <w:r>
+        <w:t>ROS URDF Importer</w:t>
+      </w:r>
+    </w:p>
+    <w:p>
+      <w:pPr>
+        <w:pStyle w:val="ListParagraph"/>
+        <w:numPr>
+          <w:ilvl w:val="2"/>
+          <w:numId w:val="1"/>
+        </w:numPr>
+      </w:pPr>
+      <w:r>
+        <w:t>User Controller</w:t>
+      </w:r>
+    </w:p>
+    <w:p>
+      <w:pPr>
+        <w:pStyle w:val="ListParagraph"/>
+        <w:numPr>
+          <w:ilvl w:val="3"/>
+          <w:numId w:val="1"/>
+        </w:numPr>
+      </w:pPr>
+      <w:r>
+        <w:t>Publishes navigation</w:t>
+      </w:r>
+    </w:p>
+    <w:p>
+      <w:pPr>
+        <w:pStyle w:val="ListParagraph"/>
+        <w:numPr>
+          <w:ilvl w:val="3"/>
+          <w:numId w:val="1"/>
+        </w:numPr>
+      </w:pPr>
+      <w:r>
+        <w:t>Subscribed nodes carry out action</w:t>
+      </w:r>
+    </w:p>
+    <w:p>
+      <w:pPr>
+        <w:pStyle w:val="ListParagraph"/>
+        <w:numPr>
+          <w:ilvl w:val="4"/>
+          <w:numId w:val="1"/>
+        </w:numPr>
+      </w:pPr>
+      <w:r>
+        <w:t>Digital Robot (Robot AGV Controller)</w:t>
+      </w:r>
+    </w:p>
+    <w:p>
+      <w:pPr>
+        <w:pStyle w:val="ListParagraph"/>
+        <w:numPr>
+          <w:ilvl w:val="4"/>
+          <w:numId w:val="1"/>
+        </w:numPr>
+      </w:pPr>
+      <w:r>
+        <w:t>Physical Robot (ROS TCP Endpoint and TB Control Node)</w:t>
+      </w:r>
+    </w:p>
+    <w:p>
+      <w:pPr>
+        <w:pStyle w:val="ListParagraph"/>
+        <w:numPr>
+          <w:ilvl w:val="2"/>
+          <w:numId w:val="1"/>
+        </w:numPr>
+      </w:pPr>
+      <w:r>
+        <w:t>Robot AGV Controller</w:t>
+      </w:r>
+    </w:p>
+    <w:p>
+      <w:pPr>
+        <w:pStyle w:val="ListParagraph"/>
+        <w:numPr>
+          <w:ilvl w:val="3"/>
+          <w:numId w:val="1"/>
+        </w:numPr>
+      </w:pPr>
+      <w:r>
+        <w:t>ROS Input (Digital Shadow Mode)</w:t>
+      </w:r>
+    </w:p>
+    <w:p>
+      <w:pPr>
+        <w:pStyle w:val="ListParagraph"/>
+        <w:numPr>
+          <w:ilvl w:val="4"/>
+          <w:numId w:val="1"/>
+        </w:numPr>
+      </w:pPr>
+      <w:r>
+        <w:t>Receives from Topic</w:t>
+      </w:r>
+    </w:p>
+    <w:p>
+      <w:pPr>
+        <w:pStyle w:val="ListParagraph"/>
+        <w:numPr>
+          <w:ilvl w:val="4"/>
+          <w:numId w:val="1"/>
+        </w:numPr>
+      </w:pPr>
+      <w:r>
+        <w:t>Publishes to Digital Twin</w:t>
+      </w:r>
+    </w:p>
+    <w:p>
+      <w:pPr>
+        <w:pStyle w:val="ListParagraph"/>
+        <w:numPr>
+          <w:ilvl w:val="3"/>
+          <w:numId w:val="1"/>
+        </w:numPr>
+      </w:pPr>
+      <w:r>
+        <w:t xml:space="preserve">(Test) </w:t>
+      </w:r>
+      <w:r>
+        <w:t>Keyboard Input (Controller Mode)</w:t>
+      </w:r>
+    </w:p>
+    <w:p>
+      <w:pPr>
+        <w:pStyle w:val="ListParagraph"/>
+        <w:numPr>
+          <w:ilvl w:val="4"/>
+          <w:numId w:val="1"/>
+        </w:numPr>
+      </w:pPr>
+      <w:r>
+        <w:t>Publishes to Digital Twin</w:t>
+      </w:r>
+    </w:p>
+    <w:p>
+      <w:pPr>
+        <w:pStyle w:val="ListParagraph"/>
+        <w:numPr>
+          <w:ilvl w:val="4"/>
+          <w:numId w:val="1"/>
+        </w:numPr>
+      </w:pPr>
+      <w:r>
+        <w:t>Publishes to Robot</w:t>
+      </w:r>
+    </w:p>
+    <w:p>
+      <w:pPr>
+        <w:pStyle w:val="ListParagraph"/>
+        <w:numPr>
+          <w:ilvl w:val="2"/>
+          <w:numId w:val="1"/>
+        </w:numPr>
+      </w:pPr>
+      <w:proofErr w:type="spellStart"/>
+      <w:r>
+        <w:t>Ohmni</w:t>
+      </w:r>
+      <w:proofErr w:type="spellEnd"/>
+      <w:r>
+        <w:t xml:space="preserve"> Digital Robot</w:t>
+      </w:r>
+    </w:p>
+    <w:p>
+      <w:pPr>
+        <w:pStyle w:val="ListParagraph"/>
+        <w:numPr>
+          <w:ilvl w:val="2"/>
+          <w:numId w:val="1"/>
+        </w:numPr>
+      </w:pPr>
+    </w:p>
+    <w:p>
+      <w:pPr>
+        <w:pStyle w:val="ListParagraph"/>
+        <w:numPr>
+          <w:ilvl w:val="2"/>
+          <w:numId w:val="1"/>
+        </w:numPr>
+      </w:pPr>
+    </w:p>
+    <w:p>
+      <w:pPr>
+        <w:pStyle w:val="ListParagraph"/>
+        <w:numPr>
+          <w:ilvl w:val="2"/>
+          <w:numId w:val="1"/>
+        </w:numPr>
+      </w:pPr>
+      <w:r>
+        <w:rPr>
+          <w:noProof/>
+        </w:rPr>
+        <w:drawing>
+          <wp:inline distT="0" distB="0" distL="0" distR="0" wp14:anchorId="03E0E835" wp14:editId="4DD33FC4">
+            <wp:extent cx="2732808" cy="2037715"/>
+            <wp:effectExtent l="0" t="0" r="0" b="635"/>
+            <wp:docPr id="1" name="Picture 1" descr="Graphical user interface&#10;&#10;Description automatically generated"/>
+            <wp:cNvGraphicFramePr>
+              <a:graphicFrameLocks xmlns:a="http://schemas.openxmlformats.org/drawingml/2006/main" noChangeAspect="1"/>
+            </wp:cNvGraphicFramePr>
+            <a:graphic xmlns:a="http://schemas.openxmlformats.org/drawingml/2006/main">
+              <a:graphicData uri="http://schemas.openxmlformats.org/drawingml/2006/picture">
+                <pic:pic xmlns:pic="http://schemas.openxmlformats.org/drawingml/2006/picture">
+                  <pic:nvPicPr>
+                    <pic:cNvPr id="1" name="Picture 1" descr="Graphical user interface&#10;&#10;Description automatically generated"/>
+                    <pic:cNvPicPr/>
+                  </pic:nvPicPr>
+                  <pic:blipFill rotWithShape="1">
+                    <a:blip r:embed="rId5"/>
+                    <a:srcRect t="19875" r="45331" b="2795"/>
+                    <a:stretch/>
+                  </pic:blipFill>
+                  <pic:spPr bwMode="auto">
+                    <a:xfrm>
+                      <a:off x="0" y="0"/>
+                      <a:ext cx="2739229" cy="2042503"/>
+                    </a:xfrm>
+                    <a:prstGeom prst="rect">
+                      <a:avLst/>
+                    </a:prstGeom>
+                    <a:ln>
+                      <a:noFill/>
+                    </a:ln>
+                    <a:extLst>
+                      <a:ext uri="{53640926-AAD7-44D8-BBD7-CCE9431645EC}">
+                        <a14:shadowObscured xmlns:a14="http://schemas.microsoft.com/office/drawing/2010/main"/>
+                      </a:ext>
+                    </a:extLst>
+                  </pic:spPr>
+                </pic:pic>
+              </a:graphicData>
+            </a:graphic>
+          </wp:inline>
+        </w:drawing>
+      </w:r>
+    </w:p>
+    <w:p>
+      <w:pPr>
+        <w:pStyle w:val="ListParagraph"/>
+        <w:numPr>
+          <w:ilvl w:val="2"/>
+          <w:numId w:val="1"/>
+        </w:numPr>
+      </w:pPr>
+      <w:r>
+        <w:t>Sim Center Environment</w:t>
+      </w:r>
+    </w:p>
+    <w:p>
+      <w:pPr>
+        <w:pStyle w:val="ListParagraph"/>
+        <w:numPr>
+          <w:ilvl w:val="2"/>
+          <w:numId w:val="1"/>
+        </w:numPr>
+      </w:pPr>
+      <w:r>
+        <w:t>Human Characters</w:t>
+      </w:r>
+    </w:p>
+    <w:p>
+      <w:pPr>
+        <w:pStyle w:val="ListParagraph"/>
+        <w:numPr>
+          <w:ilvl w:val="2"/>
+          <w:numId w:val="1"/>
+        </w:numPr>
+      </w:pPr>
+      <w:r>
+        <w:lastRenderedPageBreak/>
+        <w:drawing>
+          <wp:inline distT="0" distB="0" distL="0" distR="0" wp14:anchorId="2AD45492" wp14:editId="4A211A3F">
+            <wp:extent cx="3571875" cy="1876252"/>
+            <wp:effectExtent l="0" t="0" r="0" b="0"/>
+            <wp:docPr id="3" name="Picture 3" descr="A screenshot of a computer&#10;&#10;Description automatically generated with low confidence"/>
+            <wp:cNvGraphicFramePr>
+              <a:graphicFrameLocks xmlns:a="http://schemas.openxmlformats.org/drawingml/2006/main" noChangeAspect="1"/>
+            </wp:cNvGraphicFramePr>
+            <a:graphic xmlns:a="http://schemas.openxmlformats.org/drawingml/2006/main">
+              <a:graphicData uri="http://schemas.openxmlformats.org/drawingml/2006/picture">
+                <pic:pic xmlns:pic="http://schemas.openxmlformats.org/drawingml/2006/picture">
+                  <pic:nvPicPr>
+                    <pic:cNvPr id="3" name="Picture 3" descr="A screenshot of a computer&#10;&#10;Description automatically generated with low confidence"/>
+                    <pic:cNvPicPr/>
+                  </pic:nvPicPr>
+                  <pic:blipFill rotWithShape="1">
+                    <a:blip r:embed="rId6"/>
+                    <a:srcRect t="15812" r="15515"/>
+                    <a:stretch/>
+                  </pic:blipFill>
+                  <pic:spPr bwMode="auto">
+                    <a:xfrm>
+                      <a:off x="0" y="0"/>
+                      <a:ext cx="3571875" cy="1876252"/>
+                    </a:xfrm>
+                    <a:prstGeom prst="rect">
+                      <a:avLst/>
+                    </a:prstGeom>
+                    <a:ln>
+                      <a:noFill/>
+                    </a:ln>
+                    <a:extLst>
+                      <a:ext uri="{53640926-AAD7-44D8-BBD7-CCE9431645EC}">
+                        <a14:shadowObscured xmlns:a14="http://schemas.microsoft.com/office/drawing/2010/main"/>
+                      </a:ext>
+                    </a:extLst>
+                  </pic:spPr>
+                </pic:pic>
+              </a:graphicData>
+            </a:graphic>
+          </wp:inline>
+        </w:drawing>
+      </w:r>
+    </w:p>
+    <w:p>
+      <w:pPr>
+        <w:pStyle w:val="ListParagraph"/>
+        <w:numPr>
           <w:ilvl w:val="0"/>
           <w:numId w:val="1"/>
         </w:numPr>
@@ -88,7 +476,7 @@
       <w:pPr>
         <w:pStyle w:val="ListParagraph"/>
         <w:numPr>
-          <w:ilvl w:val="0"/>
+          <w:ilvl w:val="1"/>
           <w:numId w:val="1"/>
         </w:numPr>
       </w:pPr>
@@ -100,71 +488,35 @@
       <w:pPr>
         <w:pStyle w:val="ListParagraph"/>
         <w:numPr>
+          <w:ilvl w:val="2"/>
+          <w:numId w:val="1"/>
+        </w:numPr>
+      </w:pPr>
+      <w:r>
+        <w:t>LIDAR Node</w:t>
+      </w:r>
+    </w:p>
+    <w:p>
+      <w:pPr>
+        <w:pStyle w:val="ListParagraph"/>
+        <w:numPr>
+          <w:ilvl w:val="2"/>
+          <w:numId w:val="1"/>
+        </w:numPr>
+      </w:pPr>
+      <w:r>
+        <w:t>Azure Depth Camera Node</w:t>
+      </w:r>
+    </w:p>
+    <w:p>
+      <w:pPr>
+        <w:pStyle w:val="ListParagraph"/>
+        <w:numPr>
           <w:ilvl w:val="1"/>
           <w:numId w:val="1"/>
         </w:numPr>
       </w:pPr>
       <w:r>
-        <w:t>TCP Endpoint</w:t>
-      </w:r>
-    </w:p>
-    <w:p>
-      <w:pPr>
-        <w:pStyle w:val="ListParagraph"/>
-        <w:numPr>
-          <w:ilvl w:val="1"/>
-          <w:numId w:val="1"/>
-        </w:numPr>
-      </w:pPr>
-      <w:r>
-        <w:t>TB Control Node</w:t>
-      </w:r>
-    </w:p>
-    <w:p>
-      <w:pPr>
-        <w:pStyle w:val="ListParagraph"/>
-        <w:numPr>
-          <w:ilvl w:val="1"/>
-          <w:numId w:val="1"/>
-        </w:numPr>
-      </w:pPr>
-      <w:r>
-        <w:t>TB Messages</w:t>
-      </w:r>
-    </w:p>
-    <w:p>
-      <w:pPr>
-        <w:pStyle w:val="ListParagraph"/>
-        <w:numPr>
-          <w:ilvl w:val="1"/>
-          <w:numId w:val="1"/>
-        </w:numPr>
-      </w:pPr>
-      <w:r>
-        <w:t>LIDAR Node</w:t>
-      </w:r>
-    </w:p>
-    <w:p>
-      <w:pPr>
-        <w:pStyle w:val="ListParagraph"/>
-        <w:numPr>
-          <w:ilvl w:val="1"/>
-          <w:numId w:val="1"/>
-        </w:numPr>
-      </w:pPr>
-      <w:r>
-        <w:t>Azure Depth Camera Node</w:t>
-      </w:r>
-    </w:p>
-    <w:p>
-      <w:pPr>
-        <w:pStyle w:val="ListParagraph"/>
-        <w:numPr>
-          <w:ilvl w:val="0"/>
-          <w:numId w:val="1"/>
-        </w:numPr>
-      </w:pPr>
-      <w:r>
         <w:t>Unity Components</w:t>
       </w:r>
     </w:p>
@@ -172,123 +524,70 @@
       <w:pPr>
         <w:pStyle w:val="ListParagraph"/>
         <w:numPr>
-          <w:ilvl w:val="1"/>
-          <w:numId w:val="1"/>
-        </w:numPr>
-      </w:pPr>
-      <w:r>
-        <w:t>ROS TCP Connector</w:t>
-      </w:r>
-    </w:p>
-    <w:p>
-      <w:pPr>
-        <w:pStyle w:val="ListParagraph"/>
-        <w:numPr>
-          <w:ilvl w:val="1"/>
-          <w:numId w:val="1"/>
-        </w:numPr>
-      </w:pPr>
-      <w:r>
-        <w:t>ROS Visualization Suite</w:t>
-      </w:r>
-    </w:p>
-    <w:p>
-      <w:pPr>
-        <w:pStyle w:val="ListParagraph"/>
-        <w:numPr>
-          <w:ilvl w:val="1"/>
-          <w:numId w:val="1"/>
-        </w:numPr>
-      </w:pPr>
-      <w:r>
-        <w:t>ROS URDF Importer</w:t>
-      </w:r>
-    </w:p>
-    <w:p>
-      <w:pPr>
-        <w:pStyle w:val="ListParagraph"/>
-        <w:numPr>
-          <w:ilvl w:val="1"/>
-          <w:numId w:val="1"/>
-        </w:numPr>
-      </w:pPr>
-      <w:r>
-        <w:t>Robot AGV Controller</w:t>
-      </w:r>
-    </w:p>
-    <w:p>
-      <w:pPr>
-        <w:pStyle w:val="ListParagraph"/>
-        <w:numPr>
-          <w:ilvl w:val="1"/>
-          <w:numId w:val="1"/>
-        </w:numPr>
-      </w:pPr>
-      <w:r>
-        <w:t>Subscriber Script</w:t>
-      </w:r>
-    </w:p>
-    <w:p>
-      <w:pPr>
-        <w:pStyle w:val="ListParagraph"/>
-        <w:numPr>
-          <w:ilvl w:val="1"/>
-          <w:numId w:val="1"/>
-        </w:numPr>
-      </w:pPr>
-      <w:r>
-        <w:t>Publisher Script</w:t>
-      </w:r>
-    </w:p>
-    <w:p>
-      <w:pPr>
-        <w:pStyle w:val="ListParagraph"/>
-        <w:numPr>
-          <w:ilvl w:val="1"/>
-          <w:numId w:val="1"/>
-        </w:numPr>
-      </w:pPr>
-      <w:r>
-        <w:t>Service Call Script</w:t>
-      </w:r>
-    </w:p>
-    <w:p>
-      <w:pPr>
-        <w:pStyle w:val="ListParagraph"/>
-        <w:numPr>
-          <w:ilvl w:val="1"/>
-          <w:numId w:val="1"/>
-        </w:numPr>
-      </w:pPr>
-      <w:proofErr w:type="spellStart"/>
-      <w:r>
-        <w:t>Ohmni</w:t>
-      </w:r>
-      <w:proofErr w:type="spellEnd"/>
-      <w:r>
-        <w:t xml:space="preserve"> Digital Robot</w:t>
-      </w:r>
-    </w:p>
-    <w:p>
-      <w:pPr>
-        <w:pStyle w:val="ListParagraph"/>
-        <w:numPr>
-          <w:ilvl w:val="1"/>
-          <w:numId w:val="1"/>
-        </w:numPr>
-      </w:pPr>
-      <w:r>
-        <w:t>Sim Center Environment</w:t>
-      </w:r>
-    </w:p>
-    <w:p>
-      <w:pPr>
-        <w:pStyle w:val="ListParagraph"/>
-        <w:numPr>
-          <w:ilvl w:val="1"/>
-          <w:numId w:val="1"/>
-        </w:numPr>
-      </w:pPr>
+          <w:ilvl w:val="2"/>
+          <w:numId w:val="1"/>
+        </w:numPr>
+      </w:pPr>
+      <w:r>
+        <w:t>Human Controller Script</w:t>
+      </w:r>
+    </w:p>
+    <w:p>
+      <w:pPr>
+        <w:pStyle w:val="ListParagraph"/>
+        <w:numPr>
+          <w:ilvl w:val="2"/>
+          <w:numId w:val="1"/>
+        </w:numPr>
+      </w:pPr>
+      <w:r>
+        <w:t>Bolt Scripting Language</w:t>
+      </w:r>
+      <w:r>
+        <w:t xml:space="preserve"> (or Graph View)</w:t>
+      </w:r>
+    </w:p>
+    <w:p>
+      <w:pPr>
+        <w:pStyle w:val="ListParagraph"/>
+        <w:numPr>
+          <w:ilvl w:val="3"/>
+          <w:numId w:val="1"/>
+        </w:numPr>
+      </w:pPr>
+      <w:r>
+        <w:t>Introduce Graphical Model of Work-System</w:t>
+      </w:r>
+    </w:p>
+    <w:p>
+      <w:pPr>
+        <w:pStyle w:val="ListParagraph"/>
+        <w:numPr>
+          <w:ilvl w:val="3"/>
+          <w:numId w:val="1"/>
+        </w:numPr>
+      </w:pPr>
+      <w:r>
+        <w:t>Verification of Work-System with Simulation</w:t>
+      </w:r>
+    </w:p>
+    <w:p>
+      <w:pPr>
+        <w:pStyle w:val="ListParagraph"/>
+        <w:numPr>
+          <w:ilvl w:val="2"/>
+          <w:numId w:val="1"/>
+        </w:numPr>
+      </w:pPr>
+      <w:r>
+        <w:t xml:space="preserve">XR </w:t>
+      </w:r>
+      <w:r>
+        <w:t xml:space="preserve">Tool </w:t>
+      </w:r>
+      <w:r>
+        <w:t>Kit</w:t>
+      </w:r>
     </w:p>
     <w:sectPr>
       <w:pgSz w:w="12240" w:h="15840"/>
@@ -327,7 +626,7 @@
         <w:ind w:left="1440" w:hanging="360"/>
       </w:pPr>
     </w:lvl>
-    <w:lvl w:ilvl="2" w:tplc="0409001B" w:tentative="1">
+    <w:lvl w:ilvl="2" w:tplc="0409001B">
       <w:start w:val="1"/>
       <w:numFmt w:val="lowerRoman"/>
       <w:lvlText w:val="%3."/>
@@ -336,7 +635,7 @@
         <w:ind w:left="2160" w:hanging="180"/>
       </w:pPr>
     </w:lvl>
-    <w:lvl w:ilvl="3" w:tplc="0409000F" w:tentative="1">
+    <w:lvl w:ilvl="3" w:tplc="0409000F">
       <w:start w:val="1"/>
       <w:numFmt w:val="decimal"/>
       <w:lvlText w:val="%4."/>
@@ -345,7 +644,7 @@
         <w:ind w:left="2880" w:hanging="360"/>
       </w:pPr>
     </w:lvl>
-    <w:lvl w:ilvl="4" w:tplc="04090019" w:tentative="1">
+    <w:lvl w:ilvl="4" w:tplc="04090019">
       <w:start w:val="1"/>
       <w:numFmt w:val="lowerLetter"/>
       <w:lvlText w:val="%5."/>

</xml_diff>